<commit_message>
Update Team Meeting 3-11 with new debate structure
- Added 6 debate topics per meeting (choose 3)
- New 30-minute time structure with brainstorming
- Topic selection table format
- Updated all chapters with relevant HR debate topics

Co-Authored-By: Claude Opus 4.5 <noreply@anthropic.com>
</commit_message>
<xml_diff>
--- a/Team-Meeting-11.docx
+++ b/Team-Meeting-11.docx
@@ -2,7 +2,22 @@
 <file path=word/document.xml><?xml version="1.0" encoding="utf-8"?>
 <w:document xmlns:w="http://schemas.openxmlformats.org/wordprocessingml/2006/main" xmlns:m="http://schemas.openxmlformats.org/officeDocument/2006/math" xmlns:r="http://schemas.openxmlformats.org/officeDocument/2006/relationships" xmlns:o="urn:schemas-microsoft-com:office:office" xmlns:v="urn:schemas-microsoft-com:vml" xmlns:w10="urn:schemas-microsoft-com:office:word" xmlns:a="http://schemas.openxmlformats.org/drawingml/2006/main" xmlns:pic="http://schemas.openxmlformats.org/drawingml/2006/picture" xmlns:wp="http://schemas.openxmlformats.org/drawingml/2006/wordprocessingDrawing">
   <w:body>
-    <w:bookmarkStart w:id="24" w:name="X250b86dd97bc13b404e9dc2fe075b93aee3846c"/>
+    <w:p>
+      <w:pPr>
+        <w:pStyle w:val="FirstParagraph"/>
+      </w:pPr>
+      <w:hyperlink r:id="rId9">
+        <w:r>
+          <w:rPr>
+            <w:rStyle w:val="Hyperlink"/>
+            <w:color w:val="0066CC"/>
+            <w:u w:val="single"/>
+          </w:rPr>
+          <w:t xml:space="preserve">← Back to Index</w:t>
+        </w:r>
+      </w:hyperlink>
+    </w:p>
+    <w:bookmarkStart w:id="27" w:name="X250b86dd97bc13b404e9dc2fe075b93aee3846c"/>
     <w:p>
       <w:pPr>
         <w:pStyle w:val="Heading1"/>
@@ -11,7 +26,7 @@
         <w:t xml:space="preserve">Team Meeting Agenda - Eleventh Team Meeting (Last Meeting)</w:t>
       </w:r>
     </w:p>
-    <w:bookmarkStart w:id="11" w:name="X568044ed0e3619429d9fd8fb4b9f31d080eaae4"/>
+    <w:bookmarkStart w:id="12" w:name="X568044ed0e3619429d9fd8fb4b9f31d080eaae4"/>
     <w:p>
       <w:pPr>
         <w:pStyle w:val="Heading2"/>
@@ -38,137 +53,55 @@
         <w:t xml:space="preserve">Only the Notetaker uses a laptop to type during the meeting. All other team members should verbally share their thoughts with the Notetaker, who will record them.</w:t>
       </w:r>
     </w:p>
-    <w:tbl>
-      <w:tblPr>
-        <w:tblW w:type="pct" w:w="5000"/>
-        <w:tblStyle w:val="Table"/>
-        <w:tblLook w:firstRow="1" w:lastRow="0" w:firstColumn="0" w:lastColumn="0" w:noHBand="0" w:noVBand="0" w:val="0020"/>
-        <w:tblBorders>
-          <w:top w:val="single" w:sz="4" w:space="0" w:color="000000"/>
-          <w:left w:val="single" w:sz="4" w:space="0" w:color="000000"/>
-          <w:bottom w:val="single" w:sz="4" w:space="0" w:color="000000"/>
-          <w:right w:val="single" w:sz="4" w:space="0" w:color="000000"/>
-          <w:insideH w:val="single" w:sz="4" w:space="0" w:color="000000"/>
-          <w:insideV w:val="single" w:sz="4" w:space="0" w:color="000000"/>
-        </w:tblBorders>
-      </w:tblPr>
-      <w:tblGrid>
-        <w:gridCol w:w="3960"/>
-        <w:gridCol w:w="3960"/>
-      </w:tblGrid>
-      <w:tr>
-        <w:trPr>
-          <w:tblHeader w:val="on"/>
-        </w:trPr>
-        <w:tc>
-          <w:tcPr/>
-          <w:p>
-            <w:pPr>
-              <w:pStyle w:val="Compact"/>
-            </w:pPr>
-            <w:r>
-              <w:t xml:space="preserve">Item</w:t>
-            </w:r>
-          </w:p>
-        </w:tc>
-        <w:tc>
-          <w:tcPr/>
-          <w:p>
-            <w:pPr>
-              <w:pStyle w:val="Compact"/>
-            </w:pPr>
-            <w:r>
-              <w:t xml:space="preserve">Details</w:t>
-            </w:r>
-          </w:p>
-        </w:tc>
-      </w:tr>
-      <w:tr>
-        <w:tc>
-          <w:tcPr/>
-          <w:p>
-            <w:pPr>
-              <w:pStyle w:val="Compact"/>
-            </w:pPr>
-            <w:r>
-              <w:t xml:space="preserve">Meeting Date</w:t>
-            </w:r>
-          </w:p>
-        </w:tc>
-        <w:tc>
-          <w:tcPr/>
-          <w:p>
-            <w:pPr>
-              <w:pStyle w:val="Compact"/>
-            </w:pPr>
-          </w:p>
-        </w:tc>
-      </w:tr>
-      <w:tr>
-        <w:tc>
-          <w:tcPr/>
-          <w:p>
-            <w:pPr>
-              <w:pStyle w:val="Compact"/>
-            </w:pPr>
-            <w:r>
-              <w:t xml:space="preserve">Meeting Time</w:t>
-            </w:r>
-          </w:p>
-        </w:tc>
-        <w:tc>
-          <w:tcPr/>
-          <w:p>
-            <w:pPr>
-              <w:pStyle w:val="Compact"/>
-            </w:pPr>
-          </w:p>
-        </w:tc>
-      </w:tr>
-      <w:tr>
-        <w:tc>
-          <w:tcPr/>
-          <w:p>
-            <w:pPr>
-              <w:pStyle w:val="Compact"/>
-            </w:pPr>
-            <w:r>
-              <w:t xml:space="preserve">Meeting Location</w:t>
-            </w:r>
-          </w:p>
-        </w:tc>
-        <w:tc>
-          <w:tcPr/>
-          <w:p>
-            <w:pPr>
-              <w:pStyle w:val="Compact"/>
-            </w:pPr>
-          </w:p>
-        </w:tc>
-      </w:tr>
-      <w:tr>
-        <w:tc>
-          <w:tcPr/>
-          <w:p>
-            <w:pPr>
-              <w:pStyle w:val="Compact"/>
-            </w:pPr>
-            <w:r>
-              <w:t xml:space="preserve">Team Number</w:t>
-            </w:r>
-          </w:p>
-        </w:tc>
-        <w:tc>
-          <w:tcPr/>
-          <w:p>
-            <w:pPr>
-              <w:pStyle w:val="Compact"/>
-            </w:pPr>
-          </w:p>
-        </w:tc>
-      </w:tr>
-    </w:tbl>
-    <w:bookmarkStart w:id="9" w:name="present-students"/>
+    <w:p>
+      <w:pPr>
+        <w:pStyle w:val="BodyText"/>
+      </w:pPr>
+      <w:r>
+        <w:t xml:space="preserve">Item | Details |</w:t>
+      </w:r>
+    </w:p>
+    <w:p>
+      <w:pPr>
+        <w:pStyle w:val="BodyText"/>
+      </w:pPr>
+      <w:r>
+        <w:t xml:space="preserve">|——|———|</w:t>
+      </w:r>
+    </w:p>
+    <w:p>
+      <w:pPr>
+        <w:pStyle w:val="BodyText"/>
+      </w:pPr>
+      <w:r>
+        <w:t xml:space="preserve">Meeting Date | |</w:t>
+      </w:r>
+    </w:p>
+    <w:p>
+      <w:pPr>
+        <w:pStyle w:val="BodyText"/>
+      </w:pPr>
+      <w:r>
+        <w:t xml:space="preserve">Meeting Time | |</w:t>
+      </w:r>
+    </w:p>
+    <w:p>
+      <w:pPr>
+        <w:pStyle w:val="BodyText"/>
+      </w:pPr>
+      <w:r>
+        <w:t xml:space="preserve">Meeting Location | |</w:t>
+      </w:r>
+    </w:p>
+    <w:p>
+      <w:pPr>
+        <w:pStyle w:val="BodyText"/>
+      </w:pPr>
+      <w:r>
+        <w:t xml:space="preserve">Team Number | |</w:t>
+      </w:r>
+    </w:p>
+    <w:bookmarkStart w:id="10" w:name="present-students"/>
     <w:p>
       <w:pPr>
         <w:pStyle w:val="Heading3"/>
@@ -177,180 +110,72 @@
         <w:t xml:space="preserve">Present Students</w:t>
       </w:r>
     </w:p>
-    <w:tbl>
-      <w:tblPr>
-        <w:tblW w:type="pct" w:w="5000"/>
-        <w:tblStyle w:val="Table"/>
-        <w:tblLook w:firstRow="1" w:lastRow="0" w:firstColumn="0" w:lastColumn="0" w:noHBand="0" w:noVBand="0" w:val="0020"/>
-        <w:tblBorders>
-          <w:top w:val="single" w:sz="4" w:space="0" w:color="000000"/>
-          <w:left w:val="single" w:sz="4" w:space="0" w:color="000000"/>
-          <w:bottom w:val="single" w:sz="4" w:space="0" w:color="000000"/>
-          <w:right w:val="single" w:sz="4" w:space="0" w:color="000000"/>
-          <w:insideH w:val="single" w:sz="4" w:space="0" w:color="000000"/>
-          <w:insideV w:val="single" w:sz="4" w:space="0" w:color="000000"/>
-        </w:tblBorders>
-      </w:tblPr>
-      <w:tblGrid>
-        <w:gridCol w:w="3960"/>
-        <w:gridCol w:w="3960"/>
-      </w:tblGrid>
-      <w:tr>
-        <w:trPr>
-          <w:tblHeader w:val="on"/>
-        </w:trPr>
-        <w:tc>
-          <w:tcPr/>
-          <w:p>
-            <w:pPr>
-              <w:pStyle w:val="Compact"/>
-            </w:pPr>
-            <w:r>
-              <w:t xml:space="preserve">Role</w:t>
-            </w:r>
-          </w:p>
-        </w:tc>
-        <w:tc>
-          <w:tcPr/>
-          <w:p>
-            <w:pPr>
-              <w:pStyle w:val="Compact"/>
-            </w:pPr>
-            <w:r>
-              <w:t xml:space="preserve">Name</w:t>
-            </w:r>
-          </w:p>
-        </w:tc>
-      </w:tr>
-      <w:tr>
-        <w:tc>
-          <w:tcPr/>
-          <w:p>
-            <w:pPr>
-              <w:pStyle w:val="Compact"/>
-            </w:pPr>
-            <w:r>
-              <w:t xml:space="preserve">Notetaker</w:t>
-            </w:r>
-          </w:p>
-        </w:tc>
-        <w:tc>
-          <w:tcPr/>
-          <w:p>
-            <w:pPr>
-              <w:pStyle w:val="Compact"/>
-            </w:pPr>
-          </w:p>
-        </w:tc>
-      </w:tr>
-      <w:tr>
-        <w:tc>
-          <w:tcPr/>
-          <w:p>
-            <w:pPr>
-              <w:pStyle w:val="Compact"/>
-            </w:pPr>
-            <w:r>
-              <w:t xml:space="preserve">Member</w:t>
-            </w:r>
-          </w:p>
-        </w:tc>
-        <w:tc>
-          <w:tcPr/>
-          <w:p>
-            <w:pPr>
-              <w:pStyle w:val="Compact"/>
-            </w:pPr>
-          </w:p>
-        </w:tc>
-      </w:tr>
-      <w:tr>
-        <w:tc>
-          <w:tcPr/>
-          <w:p>
-            <w:pPr>
-              <w:pStyle w:val="Compact"/>
-            </w:pPr>
-            <w:r>
-              <w:t xml:space="preserve">Member</w:t>
-            </w:r>
-          </w:p>
-        </w:tc>
-        <w:tc>
-          <w:tcPr/>
-          <w:p>
-            <w:pPr>
-              <w:pStyle w:val="Compact"/>
-            </w:pPr>
-          </w:p>
-        </w:tc>
-      </w:tr>
-      <w:tr>
-        <w:tc>
-          <w:tcPr/>
-          <w:p>
-            <w:pPr>
-              <w:pStyle w:val="Compact"/>
-            </w:pPr>
-            <w:r>
-              <w:t xml:space="preserve">Member</w:t>
-            </w:r>
-          </w:p>
-        </w:tc>
-        <w:tc>
-          <w:tcPr/>
-          <w:p>
-            <w:pPr>
-              <w:pStyle w:val="Compact"/>
-            </w:pPr>
-          </w:p>
-        </w:tc>
-      </w:tr>
-      <w:tr>
-        <w:tc>
-          <w:tcPr/>
-          <w:p>
-            <w:pPr>
-              <w:pStyle w:val="Compact"/>
-            </w:pPr>
-            <w:r>
-              <w:t xml:space="preserve">Member</w:t>
-            </w:r>
-          </w:p>
-        </w:tc>
-        <w:tc>
-          <w:tcPr/>
-          <w:p>
-            <w:pPr>
-              <w:pStyle w:val="Compact"/>
-            </w:pPr>
-          </w:p>
-        </w:tc>
-      </w:tr>
-      <w:tr>
-        <w:tc>
-          <w:tcPr/>
-          <w:p>
-            <w:pPr>
-              <w:pStyle w:val="Compact"/>
-            </w:pPr>
-            <w:r>
-              <w:t xml:space="preserve">Member</w:t>
-            </w:r>
-          </w:p>
-        </w:tc>
-        <w:tc>
-          <w:tcPr/>
-          <w:p>
-            <w:pPr>
-              <w:pStyle w:val="Compact"/>
-            </w:pPr>
-          </w:p>
-        </w:tc>
-      </w:tr>
-    </w:tbl>
-    <w:bookmarkEnd w:id="9"/>
-    <w:bookmarkStart w:id="10" w:name="absent-students"/>
+    <w:p>
+      <w:pPr>
+        <w:pStyle w:val="FirstParagraph"/>
+      </w:pPr>
+      <w:r>
+        <w:t xml:space="preserve">Role | Name |</w:t>
+      </w:r>
+    </w:p>
+    <w:p>
+      <w:pPr>
+        <w:pStyle w:val="BodyText"/>
+      </w:pPr>
+      <w:r>
+        <w:t xml:space="preserve">|——|——|</w:t>
+      </w:r>
+    </w:p>
+    <w:p>
+      <w:pPr>
+        <w:pStyle w:val="BodyText"/>
+      </w:pPr>
+      <w:r>
+        <w:t xml:space="preserve">Notetaker | |</w:t>
+      </w:r>
+    </w:p>
+    <w:p>
+      <w:pPr>
+        <w:pStyle w:val="BodyText"/>
+      </w:pPr>
+      <w:r>
+        <w:t xml:space="preserve">Member | |</w:t>
+      </w:r>
+    </w:p>
+    <w:p>
+      <w:pPr>
+        <w:pStyle w:val="BodyText"/>
+      </w:pPr>
+      <w:r>
+        <w:t xml:space="preserve">Member | |</w:t>
+      </w:r>
+    </w:p>
+    <w:p>
+      <w:pPr>
+        <w:pStyle w:val="BodyText"/>
+      </w:pPr>
+      <w:r>
+        <w:t xml:space="preserve">Member | |</w:t>
+      </w:r>
+    </w:p>
+    <w:p>
+      <w:pPr>
+        <w:pStyle w:val="BodyText"/>
+      </w:pPr>
+      <w:r>
+        <w:t xml:space="preserve">Member | |</w:t>
+      </w:r>
+    </w:p>
+    <w:p>
+      <w:pPr>
+        <w:pStyle w:val="BodyText"/>
+      </w:pPr>
+      <w:r>
+        <w:t xml:space="preserve">Member | |</w:t>
+      </w:r>
+    </w:p>
+    <w:bookmarkEnd w:id="10"/>
+    <w:bookmarkStart w:id="11" w:name="absent-students"/>
     <w:p>
       <w:pPr>
         <w:pStyle w:val="Heading3"/>
@@ -359,88 +184,38 @@
         <w:t xml:space="preserve">Absent Students</w:t>
       </w:r>
     </w:p>
-    <w:tbl>
-      <w:tblPr>
-        <w:tblW w:type="pct" w:w="5000"/>
-        <w:tblStyle w:val="Table"/>
-        <w:tblLook w:firstRow="1" w:lastRow="0" w:firstColumn="0" w:lastColumn="0" w:noHBand="0" w:noVBand="0" w:val="0020"/>
-        <w:tblBorders>
-          <w:top w:val="single" w:sz="4" w:space="0" w:color="000000"/>
-          <w:left w:val="single" w:sz="4" w:space="0" w:color="000000"/>
-          <w:bottom w:val="single" w:sz="4" w:space="0" w:color="000000"/>
-          <w:right w:val="single" w:sz="4" w:space="0" w:color="000000"/>
-          <w:insideH w:val="single" w:sz="4" w:space="0" w:color="000000"/>
-          <w:insideV w:val="single" w:sz="4" w:space="0" w:color="000000"/>
-        </w:tblBorders>
-      </w:tblPr>
-      <w:tblGrid>
-        <w:gridCol w:w="3960"/>
-        <w:gridCol w:w="3960"/>
-      </w:tblGrid>
-      <w:tr>
-        <w:trPr>
-          <w:tblHeader w:val="on"/>
-        </w:trPr>
-        <w:tc>
-          <w:tcPr/>
-          <w:p>
-            <w:pPr>
-              <w:pStyle w:val="Compact"/>
-            </w:pPr>
-            <w:r>
-              <w:t xml:space="preserve">Name</w:t>
-            </w:r>
-          </w:p>
-        </w:tc>
-        <w:tc>
-          <w:tcPr/>
-          <w:p>
-            <w:pPr>
-              <w:pStyle w:val="Compact"/>
-            </w:pPr>
-            <w:r>
-              <w:t xml:space="preserve">Submitted Later (Y/N)</w:t>
-            </w:r>
-          </w:p>
-        </w:tc>
-      </w:tr>
-      <w:tr>
-        <w:tc>
-          <w:tcPr/>
-          <w:p>
-            <w:pPr>
-              <w:pStyle w:val="Compact"/>
-            </w:pPr>
-          </w:p>
-        </w:tc>
-        <w:tc>
-          <w:tcPr/>
-          <w:p>
-            <w:pPr>
-              <w:pStyle w:val="Compact"/>
-            </w:pPr>
-          </w:p>
-        </w:tc>
-      </w:tr>
-      <w:tr>
-        <w:tc>
-          <w:tcPr/>
-          <w:p>
-            <w:pPr>
-              <w:pStyle w:val="Compact"/>
-            </w:pPr>
-          </w:p>
-        </w:tc>
-        <w:tc>
-          <w:tcPr/>
-          <w:p>
-            <w:pPr>
-              <w:pStyle w:val="Compact"/>
-            </w:pPr>
-          </w:p>
-        </w:tc>
-      </w:tr>
-    </w:tbl>
+    <w:p>
+      <w:pPr>
+        <w:pStyle w:val="FirstParagraph"/>
+      </w:pPr>
+      <w:r>
+        <w:t xml:space="preserve">Name | Submitted Later (Y/N) |</w:t>
+      </w:r>
+    </w:p>
+    <w:p>
+      <w:pPr>
+        <w:pStyle w:val="BodyText"/>
+      </w:pPr>
+      <w:r>
+        <w:t xml:space="preserve">|——|———————–|</w:t>
+      </w:r>
+    </w:p>
+    <w:p>
+      <w:pPr>
+        <w:pStyle w:val="BodyText"/>
+      </w:pPr>
+      <w:r>
+        <w:t xml:space="preserve"> | |</w:t>
+      </w:r>
+    </w:p>
+    <w:p>
+      <w:pPr>
+        <w:pStyle w:val="BodyText"/>
+      </w:pPr>
+      <w:r>
+        <w:t xml:space="preserve"> | |</w:t>
+      </w:r>
+    </w:p>
     <w:p>
       <w:pPr>
         <w:pStyle w:val="BlockText"/>
@@ -466,9 +241,9 @@
         </w:pict>
       </w:r>
     </w:p>
-    <w:bookmarkEnd w:id="10"/>
     <w:bookmarkEnd w:id="11"/>
-    <w:bookmarkStart w:id="12" w:name="purpose-of-this-weeks-meeting"/>
+    <w:bookmarkEnd w:id="12"/>
+    <w:bookmarkStart w:id="13" w:name="purpose-of-this-weeks-meeting"/>
     <w:p>
       <w:pPr>
         <w:pStyle w:val="Heading2"/>
@@ -492,8 +267,26 @@
         </w:pict>
       </w:r>
     </w:p>
-    <w:bookmarkEnd w:id="12"/>
-    <w:bookmarkStart w:id="13" w:name="instructions-for-notetaker"/>
+    <w:p>
+      <w:pPr>
+        <w:pStyle w:val="BlockText"/>
+      </w:pPr>
+      <w:r>
+        <w:rPr>
+          <w:b/>
+          <w:bCs/>
+        </w:rPr>
+        <w:t xml:space="preserve">Seating Arrangement:</w:t>
+      </w:r>
+      <w:r>
+        <w:t xml:space="preserve"> </w:t>
+      </w:r>
+      <w:r>
+        <w:t xml:space="preserve">The Notetaker sits in the center with the laptop, and all other team members sit around the Notetaker. Only the Notetaker may use a laptop during the debate. The Notetaker will verbally announce the debate topic and instructions.</w:t>
+      </w:r>
+    </w:p>
+    <w:bookmarkEnd w:id="13"/>
+    <w:bookmarkStart w:id="14" w:name="instructions-for-notetaker"/>
     <w:p>
       <w:pPr>
         <w:pStyle w:val="Heading2"/>
@@ -565,8 +358,8 @@
         </w:pict>
       </w:r>
     </w:p>
-    <w:bookmarkEnd w:id="13"/>
-    <w:bookmarkStart w:id="23" w:name="meeting-agenda"/>
+    <w:bookmarkEnd w:id="14"/>
+    <w:bookmarkStart w:id="18" w:name="meeting-agenda"/>
     <w:p>
       <w:pPr>
         <w:pStyle w:val="Heading2"/>
@@ -575,13 +368,13 @@
         <w:t xml:space="preserve">Meeting Agenda</w:t>
       </w:r>
     </w:p>
-    <w:bookmarkStart w:id="14" w:name="minutes-assign-roles-for-todays-debate"/>
+    <w:bookmarkStart w:id="15" w:name="minute-assign-roles-for-todays-debate"/>
     <w:p>
       <w:pPr>
         <w:pStyle w:val="Heading3"/>
       </w:pPr>
       <w:r>
-        <w:t xml:space="preserve">[2 minutes] Assign Roles for Today’s Debate</w:t>
+        <w:t xml:space="preserve">[1 minute] Assign Roles for Today’s Debate</w:t>
       </w:r>
     </w:p>
     <w:p>
@@ -610,184 +403,219 @@
         <w:t xml:space="preserve">If you were on the Employee side last week, switch to the Employer side this week.</w:t>
       </w:r>
     </w:p>
-    <w:tbl>
-      <w:tblPr>
-        <w:tblW w:type="pct" w:w="5000"/>
-        <w:tblStyle w:val="Table"/>
-        <w:tblLook w:firstRow="1" w:lastRow="0" w:firstColumn="0" w:lastColumn="0" w:noHBand="0" w:noVBand="0" w:val="0020"/>
-        <w:tblBorders>
-          <w:top w:val="single" w:sz="4" w:space="0" w:color="000000"/>
-          <w:left w:val="single" w:sz="4" w:space="0" w:color="000000"/>
-          <w:bottom w:val="single" w:sz="4" w:space="0" w:color="000000"/>
-          <w:right w:val="single" w:sz="4" w:space="0" w:color="000000"/>
-          <w:insideH w:val="single" w:sz="4" w:space="0" w:color="000000"/>
-          <w:insideV w:val="single" w:sz="4" w:space="0" w:color="000000"/>
-        </w:tblBorders>
-      </w:tblPr>
-      <w:tblGrid>
-        <w:gridCol w:w="3960"/>
-        <w:gridCol w:w="3960"/>
-      </w:tblGrid>
-      <w:tr>
-        <w:trPr>
-          <w:tblHeader w:val="on"/>
-        </w:trPr>
-        <w:tc>
-          <w:tcPr/>
-          <w:p>
-            <w:pPr>
-              <w:pStyle w:val="Compact"/>
-            </w:pPr>
-            <w:r>
-              <w:t xml:space="preserve">Role</w:t>
-            </w:r>
-          </w:p>
-        </w:tc>
-        <w:tc>
-          <w:tcPr/>
-          <w:p>
-            <w:pPr>
-              <w:pStyle w:val="Compact"/>
-            </w:pPr>
-            <w:r>
-              <w:t xml:space="preserve">Name(s)</w:t>
-            </w:r>
-          </w:p>
-        </w:tc>
-      </w:tr>
-      <w:tr>
-        <w:tc>
-          <w:tcPr/>
-          <w:p>
-            <w:pPr>
-              <w:pStyle w:val="Compact"/>
-            </w:pPr>
-            <w:r>
-              <w:t xml:space="preserve">Employee Advocate(s)</w:t>
-            </w:r>
-          </w:p>
-        </w:tc>
-        <w:tc>
-          <w:tcPr/>
-          <w:p>
-            <w:pPr>
-              <w:pStyle w:val="Compact"/>
-            </w:pPr>
-          </w:p>
-        </w:tc>
-      </w:tr>
-      <w:tr>
-        <w:tc>
-          <w:tcPr/>
-          <w:p>
-            <w:pPr>
-              <w:pStyle w:val="Compact"/>
-            </w:pPr>
-            <w:r>
-              <w:t xml:space="preserve">Employer Advocate(s)</w:t>
-            </w:r>
-          </w:p>
-        </w:tc>
-        <w:tc>
-          <w:tcPr/>
-          <w:p>
-            <w:pPr>
-              <w:pStyle w:val="Compact"/>
-            </w:pPr>
-          </w:p>
-        </w:tc>
-      </w:tr>
-      <w:tr>
-        <w:tc>
-          <w:tcPr/>
-          <w:p>
-            <w:pPr>
-              <w:pStyle w:val="Compact"/>
-            </w:pPr>
-            <w:r>
-              <w:t xml:space="preserve">Notetaker</w:t>
-            </w:r>
-          </w:p>
-        </w:tc>
-        <w:tc>
-          <w:tcPr/>
-          <w:p>
-            <w:pPr>
-              <w:pStyle w:val="Compact"/>
-            </w:pPr>
-          </w:p>
-        </w:tc>
-      </w:tr>
-    </w:tbl>
-    <w:p>
-      <w:r>
-        <w:pict>
-          <v:rect style="width:0;height:1.5pt" o:hralign="center" o:hrstd="t" o:hr="t"/>
-        </w:pict>
-      </w:r>
-    </w:p>
-    <w:bookmarkEnd w:id="14"/>
-    <w:bookmarkStart w:id="15" w:name="todays-debate-topic"/>
-    <w:p>
-      <w:pPr>
-        <w:pStyle w:val="Heading3"/>
-      </w:pPr>
-      <w:r>
-        <w:t xml:space="preserve">Today’s Debate Topic</w:t>
-      </w:r>
-    </w:p>
-    <w:p>
-      <w:pPr>
-        <w:pStyle w:val="FirstParagraph"/>
+    <w:p>
+      <w:pPr>
+        <w:pStyle w:val="BlockText"/>
       </w:pPr>
       <w:r>
         <w:rPr>
           <w:b/>
           <w:bCs/>
         </w:rPr>
-        <w:t xml:space="preserve">“Should companies offer flexible benefits packages where employees choose their own benefits, or standardized packages that are the same for everyone?”</w:t>
-      </w:r>
-    </w:p>
-    <w:p>
-      <w:pPr>
-        <w:numPr>
-          <w:ilvl w:val="0"/>
-          <w:numId w:val="1001"/>
-        </w:numPr>
-      </w:pPr>
+        <w:t xml:space="preserve">Note:</w:t>
+      </w:r>
+      <w:r>
+        <w:t xml:space="preserve"> </w:t>
+      </w:r>
+      <w:r>
+        <w:t xml:space="preserve">The Notetaker must also choose either the Employee or Employer side. Write the Notetaker’s name in both the Notetaker row AND their chosen advocate row.</w:t>
+      </w:r>
+    </w:p>
+    <w:p>
+      <w:pPr>
+        <w:pStyle w:val="FirstParagraph"/>
+      </w:pPr>
+      <w:r>
+        <w:t xml:space="preserve">Role | Name(s) |</w:t>
+      </w:r>
+    </w:p>
+    <w:p>
+      <w:pPr>
+        <w:pStyle w:val="BodyText"/>
+      </w:pPr>
+      <w:r>
+        <w:t xml:space="preserve">|——|———|</w:t>
+      </w:r>
+    </w:p>
+    <w:p>
+      <w:pPr>
+        <w:pStyle w:val="BodyText"/>
+      </w:pPr>
+      <w:r>
+        <w:t xml:space="preserve">Employee Advocate(s) | |</w:t>
+      </w:r>
+    </w:p>
+    <w:p>
+      <w:pPr>
+        <w:pStyle w:val="BodyText"/>
+      </w:pPr>
+      <w:r>
+        <w:t xml:space="preserve">Employer Advocate(s) | |</w:t>
+      </w:r>
+    </w:p>
+    <w:p>
+      <w:pPr>
+        <w:pStyle w:val="BodyText"/>
+      </w:pPr>
+      <w:r>
+        <w:t xml:space="preserve">Notetaker | |</w:t>
+      </w:r>
+    </w:p>
+    <w:p>
+      <w:r>
+        <w:pict>
+          <v:rect style="width:0;height:1.5pt" o:hralign="center" o:hrstd="t" o:hr="t"/>
+        </w:pict>
+      </w:r>
+    </w:p>
+    <w:bookmarkEnd w:id="15"/>
+    <w:bookmarkStart w:id="16" w:name="minute-select-todays-debate-topics"/>
+    <w:p>
+      <w:pPr>
+        <w:pStyle w:val="Heading3"/>
+      </w:pPr>
+      <w:r>
+        <w:t xml:space="preserve">[1 minute] Select Today’s Debate Topics</w:t>
+      </w:r>
+    </w:p>
+    <w:p>
+      <w:pPr>
+        <w:pStyle w:val="FirstParagraph"/>
+      </w:pPr>
+      <w:r>
+        <w:t xml:space="preserve">Choose</w:t>
+      </w:r>
+      <w:r>
+        <w:t xml:space="preserve"> </w:t>
+      </w:r>
       <w:r>
         <w:rPr>
           <w:b/>
           <w:bCs/>
         </w:rPr>
-        <w:t xml:space="preserve">Employee Advocates:</w:t>
+        <w:t xml:space="preserve">3 topics</w:t>
       </w:r>
       <w:r>
         <w:t xml:space="preserve"> </w:t>
       </w:r>
       <w:r>
-        <w:t xml:space="preserve">Argue that flexible benefits allow employees to customize benefits to their needs, increasing satisfaction and perceived value of compensation.</w:t>
-      </w:r>
-    </w:p>
-    <w:p>
-      <w:pPr>
-        <w:numPr>
-          <w:ilvl w:val="0"/>
-          <w:numId w:val="1001"/>
-        </w:numPr>
+        <w:t xml:space="preserve">from the list below to debate today.</w:t>
+      </w:r>
+    </w:p>
+    <w:p>
+      <w:pPr>
+        <w:pStyle w:val="BodyText"/>
+      </w:pPr>
+      <w:r>
+        <w:t xml:space="preserve"># | Debate Topic | Employee Perspective | Employer Perspective |</w:t>
+      </w:r>
+    </w:p>
+    <w:p>
+      <w:pPr>
+        <w:pStyle w:val="BodyText"/>
+      </w:pPr>
+      <w:r>
+        <w:t xml:space="preserve">|—|————–|———————|———————|</w:t>
+      </w:r>
+    </w:p>
+    <w:p>
+      <w:pPr>
+        <w:pStyle w:val="BodyText"/>
+      </w:pPr>
+      <w:r>
+        <w:t xml:space="preserve">1 | Should benefits be flexible (employee choice) or standardized (same for all)? | Flexible benefits allow customization to individual needs | Standardized packages ensure equity and easier administration |</w:t>
+      </w:r>
+    </w:p>
+    <w:p>
+      <w:pPr>
+        <w:pStyle w:val="BodyText"/>
+      </w:pPr>
+      <w:r>
+        <w:t xml:space="preserve">2 | Should companies offer unlimited paid time off (PTO)? | Unlimited PTO trusts employees and supports work-life balance | Unlimited PTO may lead to less time taken and unclear expectations |</w:t>
+      </w:r>
+    </w:p>
+    <w:p>
+      <w:pPr>
+        <w:pStyle w:val="BodyText"/>
+      </w:pPr>
+      <w:r>
+        <w:t xml:space="preserve">3 | Should employers provide on-site childcare or childcare subsidies? | Childcare benefits support working parents and improve retention | Childcare benefits are costly and may not benefit all employees |</w:t>
+      </w:r>
+    </w:p>
+    <w:p>
+      <w:pPr>
+        <w:pStyle w:val="BodyText"/>
+      </w:pPr>
+      <w:r>
+        <w:t xml:space="preserve">4 | Should companies contribute to employee student loan repayment? | Student loan help attracts talent and reduces financial stress | Loan repayment benefits only some employees unfairly |</w:t>
+      </w:r>
+    </w:p>
+    <w:p>
+      <w:pPr>
+        <w:pStyle w:val="BodyText"/>
+      </w:pPr>
+      <w:r>
+        <w:t xml:space="preserve">5 | Should wellness programs with health screenings be mandatory? | Mandatory wellness violates privacy and may penalize unhealthy employees | Wellness programs reduce healthcare costs and benefit everyone |</w:t>
+      </w:r>
+    </w:p>
+    <w:p>
+      <w:pPr>
+        <w:pStyle w:val="BodyText"/>
+      </w:pPr>
+      <w:r>
+        <w:t xml:space="preserve">6 | Should parental leave be equal for all parents regardless of gender? | Equal leave promotes gender equality and supports all families | Different leave policies may reflect different recovery needs |</w:t>
+      </w:r>
+    </w:p>
+    <w:p>
+      <w:pPr>
+        <w:pStyle w:val="BodyText"/>
       </w:pPr>
       <w:r>
         <w:rPr>
           <w:b/>
           <w:bCs/>
         </w:rPr>
-        <w:t xml:space="preserve">Employer Advocates:</w:t>
-      </w:r>
-      <w:r>
-        <w:t xml:space="preserve"> </w:t>
-      </w:r>
-      <w:r>
-        <w:t xml:space="preserve">Argue that standardized packages are easier to administer, ensure equity among employees, and may provide better group rates for certain benefits.</w:t>
+        <w:t xml:space="preserve">Our team’s selected topics:</w:t>
+      </w:r>
+    </w:p>
+    <w:p>
+      <w:pPr>
+        <w:pStyle w:val="BodyText"/>
+      </w:pPr>
+      <w:r>
+        <w:t xml:space="preserve">Order | Topic # | Topic |</w:t>
+      </w:r>
+    </w:p>
+    <w:p>
+      <w:pPr>
+        <w:pStyle w:val="BodyText"/>
+      </w:pPr>
+      <w:r>
+        <w:t xml:space="preserve">—– | ——- | —– |</w:t>
+      </w:r>
+    </w:p>
+    <w:p>
+      <w:pPr>
+        <w:pStyle w:val="BodyText"/>
+      </w:pPr>
+      <w:r>
+        <w:t xml:space="preserve">1st | | |</w:t>
+      </w:r>
+    </w:p>
+    <w:p>
+      <w:pPr>
+        <w:pStyle w:val="BodyText"/>
+      </w:pPr>
+      <w:r>
+        <w:t xml:space="preserve">2nd | | |</w:t>
+      </w:r>
+    </w:p>
+    <w:p>
+      <w:pPr>
+        <w:pStyle w:val="BodyText"/>
+      </w:pPr>
+      <w:r>
+        <w:t xml:space="preserve">3rd | | |</w:t>
       </w:r>
     </w:p>
     <w:p>
@@ -797,14 +625,14 @@
         </w:pict>
       </w:r>
     </w:p>
-    <w:bookmarkEnd w:id="15"/>
-    <w:bookmarkStart w:id="16" w:name="minutes-phase-1-opening-statements"/>
+    <w:bookmarkEnd w:id="16"/>
+    <w:bookmarkStart w:id="17" w:name="minutes-individual-brainstorming"/>
     <w:p>
       <w:pPr>
         <w:pStyle w:val="Heading3"/>
       </w:pPr>
       <w:r>
-        <w:t xml:space="preserve">[5 minutes] Phase 1: Opening Statements</w:t>
+        <w:t xml:space="preserve">[6 minutes] Individual Brainstorming</w:t>
       </w:r>
     </w:p>
     <w:p>
@@ -812,305 +640,27 @@
         <w:pStyle w:val="FirstParagraph"/>
       </w:pPr>
       <w:r>
-        <w:t xml:space="preserve">Each side presents their initial position and main arguments.</w:t>
-      </w:r>
-    </w:p>
-    <w:tbl>
-      <w:tblPr>
-        <w:tblW w:type="pct" w:w="5000"/>
-        <w:tblStyle w:val="Table"/>
-        <w:tblLook w:firstRow="1" w:lastRow="0" w:firstColumn="0" w:lastColumn="0" w:noHBand="0" w:noVBand="0" w:val="0020"/>
-        <w:tblBorders>
-          <w:top w:val="single" w:sz="4" w:space="0" w:color="000000"/>
-          <w:left w:val="single" w:sz="4" w:space="0" w:color="000000"/>
-          <w:bottom w:val="single" w:sz="4" w:space="0" w:color="000000"/>
-          <w:right w:val="single" w:sz="4" w:space="0" w:color="000000"/>
-          <w:insideH w:val="single" w:sz="4" w:space="0" w:color="000000"/>
-          <w:insideV w:val="single" w:sz="4" w:space="0" w:color="000000"/>
-        </w:tblBorders>
-      </w:tblPr>
-      <w:tblGrid>
-        <w:gridCol w:w="2640"/>
-        <w:gridCol w:w="2640"/>
-        <w:gridCol w:w="2640"/>
-      </w:tblGrid>
-      <w:tr>
-        <w:trPr>
-          <w:tblHeader w:val="on"/>
-        </w:trPr>
-        <w:tc>
-          <w:tcPr/>
-          <w:p>
-            <w:pPr>
-              <w:pStyle w:val="Compact"/>
-            </w:pPr>
-            <w:r>
-              <w:t xml:space="preserve">Side</w:t>
-            </w:r>
-          </w:p>
-        </w:tc>
-        <w:tc>
-          <w:tcPr/>
-          <w:p>
-            <w:pPr>
-              <w:pStyle w:val="Compact"/>
-            </w:pPr>
-            <w:r>
-              <w:t xml:space="preserve">Time</w:t>
-            </w:r>
-          </w:p>
-        </w:tc>
-        <w:tc>
-          <w:tcPr/>
-          <w:p>
-            <w:pPr>
-              <w:pStyle w:val="Compact"/>
-            </w:pPr>
-            <w:r>
-              <w:t xml:space="preserve">Key Points</w:t>
-            </w:r>
-          </w:p>
-        </w:tc>
-      </w:tr>
-      <w:tr>
-        <w:tc>
-          <w:tcPr/>
-          <w:p>
-            <w:pPr>
-              <w:pStyle w:val="Compact"/>
-            </w:pPr>
-            <w:r>
-              <w:t xml:space="preserve">Employee Side</w:t>
-            </w:r>
-          </w:p>
-        </w:tc>
-        <w:tc>
-          <w:tcPr/>
-          <w:p>
-            <w:pPr>
-              <w:pStyle w:val="Compact"/>
-            </w:pPr>
-            <w:r>
-              <w:t xml:space="preserve">2 min</w:t>
-            </w:r>
-          </w:p>
-        </w:tc>
-        <w:tc>
-          <w:tcPr/>
-          <w:p>
-            <w:pPr>
-              <w:pStyle w:val="Compact"/>
-            </w:pPr>
-          </w:p>
-        </w:tc>
-      </w:tr>
-      <w:tr>
-        <w:tc>
-          <w:tcPr/>
-          <w:p>
-            <w:pPr>
-              <w:pStyle w:val="Compact"/>
-            </w:pPr>
-            <w:r>
-              <w:t xml:space="preserve">Employer Side</w:t>
-            </w:r>
-          </w:p>
-        </w:tc>
-        <w:tc>
-          <w:tcPr/>
-          <w:p>
-            <w:pPr>
-              <w:pStyle w:val="Compact"/>
-            </w:pPr>
-            <w:r>
-              <w:t xml:space="preserve">2 min</w:t>
-            </w:r>
-          </w:p>
-        </w:tc>
-        <w:tc>
-          <w:tcPr/>
-          <w:p>
-            <w:pPr>
-              <w:pStyle w:val="Compact"/>
-            </w:pPr>
-          </w:p>
-        </w:tc>
-      </w:tr>
-    </w:tbl>
-    <w:p>
-      <w:r>
-        <w:pict>
-          <v:rect style="width:0;height:1.5pt" o:hralign="center" o:hrstd="t" o:hr="t"/>
-        </w:pict>
-      </w:r>
-    </w:p>
-    <w:bookmarkEnd w:id="16"/>
-    <w:bookmarkStart w:id="17" w:name="minutes-phase-2-rebuttal-round"/>
-    <w:p>
-      <w:pPr>
-        <w:pStyle w:val="Heading3"/>
-      </w:pPr>
-      <w:r>
-        <w:t xml:space="preserve">[10 minutes] Phase 2: Rebuttal Round</w:t>
-      </w:r>
-    </w:p>
-    <w:p>
-      <w:pPr>
-        <w:pStyle w:val="FirstParagraph"/>
-      </w:pPr>
-      <w:r>
-        <w:t xml:space="preserve">Respond to the opposing arguments. Ask questions to challenge the other side’s position.</w:t>
-      </w:r>
-    </w:p>
-    <w:tbl>
-      <w:tblPr>
-        <w:tblW w:type="pct" w:w="5000"/>
-        <w:tblStyle w:val="Table"/>
-        <w:tblLook w:firstRow="1" w:lastRow="0" w:firstColumn="0" w:lastColumn="0" w:noHBand="0" w:noVBand="0" w:val="0020"/>
-        <w:tblBorders>
-          <w:top w:val="single" w:sz="4" w:space="0" w:color="000000"/>
-          <w:left w:val="single" w:sz="4" w:space="0" w:color="000000"/>
-          <w:bottom w:val="single" w:sz="4" w:space="0" w:color="000000"/>
-          <w:right w:val="single" w:sz="4" w:space="0" w:color="000000"/>
-          <w:insideH w:val="single" w:sz="4" w:space="0" w:color="000000"/>
-          <w:insideV w:val="single" w:sz="4" w:space="0" w:color="000000"/>
-        </w:tblBorders>
-      </w:tblPr>
-      <w:tblGrid>
-        <w:gridCol w:w="3960"/>
-        <w:gridCol w:w="3960"/>
-      </w:tblGrid>
-      <w:tr>
-        <w:trPr>
-          <w:tblHeader w:val="on"/>
-        </w:trPr>
-        <w:tc>
-          <w:tcPr/>
-          <w:p>
-            <w:pPr>
-              <w:pStyle w:val="Compact"/>
-            </w:pPr>
-            <w:r>
-              <w:t xml:space="preserve">Employee Side Rebuttal</w:t>
-            </w:r>
-          </w:p>
-        </w:tc>
-        <w:tc>
-          <w:tcPr/>
-          <w:p>
-            <w:pPr>
-              <w:pStyle w:val="Compact"/>
-            </w:pPr>
-            <w:r>
-              <w:t xml:space="preserve">Employer Side Rebuttal</w:t>
-            </w:r>
-          </w:p>
-        </w:tc>
-      </w:tr>
-      <w:tr>
-        <w:tc>
-          <w:tcPr/>
-          <w:p>
-            <w:pPr>
-              <w:pStyle w:val="Compact"/>
-            </w:pPr>
-          </w:p>
-        </w:tc>
-        <w:tc>
-          <w:tcPr/>
-          <w:p>
-            <w:pPr>
-              <w:pStyle w:val="Compact"/>
-            </w:pPr>
-          </w:p>
-        </w:tc>
-      </w:tr>
-    </w:tbl>
-    <w:p>
-      <w:r>
-        <w:pict>
-          <v:rect style="width:0;height:1.5pt" o:hralign="center" o:hrstd="t" o:hr="t"/>
-        </w:pict>
-      </w:r>
-    </w:p>
-    <w:bookmarkEnd w:id="17"/>
-    <w:bookmarkStart w:id="18" w:name="minutes-phase-3-free-discussion"/>
-    <w:p>
-      <w:pPr>
-        <w:pStyle w:val="Heading3"/>
-      </w:pPr>
-      <w:r>
-        <w:t xml:space="preserve">[8 minutes] Phase 3: Free Discussion</w:t>
-      </w:r>
-    </w:p>
-    <w:p>
-      <w:pPr>
-        <w:pStyle w:val="FirstParagraph"/>
-      </w:pPr>
-      <w:r>
-        <w:t xml:space="preserve">Open debate between both sides. Explore common ground and potential compromises.</w:t>
-      </w:r>
-    </w:p>
-    <w:p>
-      <w:pPr>
-        <w:pStyle w:val="BodyText"/>
+        <w:t xml:space="preserve">Before the debate begins, take out a piece of paper and brainstorm your arguments individually for 6 minutes.</w:t>
+      </w:r>
+    </w:p>
+    <w:p>
+      <w:pPr>
+        <w:pStyle w:val="BlockText"/>
       </w:pPr>
       <w:r>
         <w:rPr>
           <w:b/>
           <w:bCs/>
         </w:rPr>
-        <w:t xml:space="preserve">Discussion Notes:</w:t>
-      </w:r>
-    </w:p>
-    <w:tbl>
-      <w:tblPr>
-        <w:tblW w:type="pct" w:w="5000"/>
-        <w:tblStyle w:val="Table"/>
-        <w:tblLook w:firstRow="0" w:lastRow="0" w:firstColumn="0" w:lastColumn="0" w:noHBand="0" w:noVBand="0" w:val="0000"/>
-        <w:tblBorders>
-          <w:top w:val="single" w:sz="4" w:space="0" w:color="000000"/>
-          <w:left w:val="single" w:sz="4" w:space="0" w:color="000000"/>
-          <w:bottom w:val="single" w:sz="4" w:space="0" w:color="000000"/>
-          <w:right w:val="single" w:sz="4" w:space="0" w:color="000000"/>
-          <w:insideH w:val="single" w:sz="4" w:space="0" w:color="000000"/>
-          <w:insideV w:val="single" w:sz="4" w:space="0" w:color="000000"/>
-        </w:tblBorders>
-      </w:tblPr>
-      <w:tblGrid>
-        <w:gridCol w:w="7920"/>
-      </w:tblGrid>
-      <w:tr>
-        <w:tc>
-          <w:tcPr/>
-          <w:p>
-            <w:pPr>
-              <w:pStyle w:val="Compact"/>
-            </w:pPr>
-          </w:p>
-        </w:tc>
-      </w:tr>
-      <w:tr>
-        <w:tc>
-          <w:tcPr/>
-          <w:p>
-            <w:pPr>
-              <w:pStyle w:val="Compact"/>
-            </w:pPr>
-          </w:p>
-        </w:tc>
-      </w:tr>
-      <w:tr>
-        <w:tc>
-          <w:tcPr/>
-          <w:p>
-            <w:pPr>
-              <w:pStyle w:val="Compact"/>
-            </w:pPr>
-          </w:p>
-        </w:tc>
-      </w:tr>
-    </w:tbl>
+        <w:t xml:space="preserve">No smartphones or laptops allowed</w:t>
+      </w:r>
+      <w:r>
+        <w:t xml:space="preserve"> </w:t>
+      </w:r>
+      <w:r>
+        <w:t xml:space="preserve">during brainstorming (except for the Notetaker).</w:t>
+      </w:r>
+    </w:p>
     <w:p>
       <w:r>
         <w:pict>
@@ -1118,125 +668,25 @@
         </w:pict>
       </w:r>
     </w:p>
+    <w:bookmarkEnd w:id="17"/>
     <w:bookmarkEnd w:id="18"/>
-    <w:bookmarkStart w:id="19" w:name="minutes-phase-4-closing-reflection"/>
-    <w:p>
-      <w:pPr>
-        <w:pStyle w:val="Heading3"/>
-      </w:pPr>
-      <w:r>
-        <w:t xml:space="preserve">[5 minutes] Phase 4: Closing &amp; Reflection</w:t>
-      </w:r>
-    </w:p>
-    <w:tbl>
-      <w:tblPr>
-        <w:tblW w:type="pct" w:w="5000"/>
-        <w:tblStyle w:val="Table"/>
-        <w:tblLook w:firstRow="1" w:lastRow="0" w:firstColumn="0" w:lastColumn="0" w:noHBand="0" w:noVBand="0" w:val="0020"/>
-        <w:tblBorders>
-          <w:top w:val="single" w:sz="4" w:space="0" w:color="000000"/>
-          <w:left w:val="single" w:sz="4" w:space="0" w:color="000000"/>
-          <w:bottom w:val="single" w:sz="4" w:space="0" w:color="000000"/>
-          <w:right w:val="single" w:sz="4" w:space="0" w:color="000000"/>
-          <w:insideH w:val="single" w:sz="4" w:space="0" w:color="000000"/>
-          <w:insideV w:val="single" w:sz="4" w:space="0" w:color="000000"/>
-        </w:tblBorders>
-      </w:tblPr>
-      <w:tblGrid>
-        <w:gridCol w:w="3960"/>
-        <w:gridCol w:w="3960"/>
-      </w:tblGrid>
-      <w:tr>
-        <w:trPr>
-          <w:tblHeader w:val="on"/>
-        </w:trPr>
-        <w:tc>
-          <w:tcPr/>
-          <w:p>
-            <w:pPr>
-              <w:pStyle w:val="Compact"/>
-            </w:pPr>
-            <w:r>
-              <w:t xml:space="preserve">Activity</w:t>
-            </w:r>
-          </w:p>
-        </w:tc>
-        <w:tc>
-          <w:tcPr/>
-          <w:p>
-            <w:pPr>
-              <w:pStyle w:val="Compact"/>
-            </w:pPr>
-            <w:r>
-              <w:t xml:space="preserve">Notes</w:t>
-            </w:r>
-          </w:p>
-        </w:tc>
-      </w:tr>
-      <w:tr>
-        <w:tc>
-          <w:tcPr/>
-          <w:p>
-            <w:pPr>
-              <w:pStyle w:val="Compact"/>
-            </w:pPr>
-            <w:r>
-              <w:t xml:space="preserve">Employee side closing statement (1 min)</w:t>
-            </w:r>
-          </w:p>
-        </w:tc>
-        <w:tc>
-          <w:tcPr/>
-          <w:p>
-            <w:pPr>
-              <w:pStyle w:val="Compact"/>
-            </w:pPr>
-          </w:p>
-        </w:tc>
-      </w:tr>
-      <w:tr>
-        <w:tc>
-          <w:tcPr/>
-          <w:p>
-            <w:pPr>
-              <w:pStyle w:val="Compact"/>
-            </w:pPr>
-            <w:r>
-              <w:t xml:space="preserve">Employer side closing statement (1 min)</w:t>
-            </w:r>
-          </w:p>
-        </w:tc>
-        <w:tc>
-          <w:tcPr/>
-          <w:p>
-            <w:pPr>
-              <w:pStyle w:val="Compact"/>
-            </w:pPr>
-          </w:p>
-        </w:tc>
-      </w:tr>
-      <w:tr>
-        <w:tc>
-          <w:tcPr/>
-          <w:p>
-            <w:pPr>
-              <w:pStyle w:val="Compact"/>
-            </w:pPr>
-            <w:r>
-              <w:t xml:space="preserve">What did you learn from the opposing view? (3 min)</w:t>
-            </w:r>
-          </w:p>
-        </w:tc>
-        <w:tc>
-          <w:tcPr/>
-          <w:p>
-            <w:pPr>
-              <w:pStyle w:val="Compact"/>
-            </w:pPr>
-          </w:p>
-        </w:tc>
-      </w:tr>
-    </w:tbl>
+    <w:bookmarkStart w:id="26" w:name="debate-rounds-18-minutes-total"/>
+    <w:p>
+      <w:pPr>
+        <w:pStyle w:val="Heading2"/>
+      </w:pPr>
+      <w:r>
+        <w:t xml:space="preserve">Debate Rounds [18 minutes total]</w:t>
+      </w:r>
+    </w:p>
+    <w:p>
+      <w:pPr>
+        <w:pStyle w:val="FirstParagraph"/>
+      </w:pPr>
+      <w:r>
+        <w:t xml:space="preserve">For each topic (6 min each), both sides present their arguments, rebut, and share key takeaways.</w:t>
+      </w:r>
+    </w:p>
     <w:p>
       <w:r>
         <w:pict>
@@ -1244,14 +694,13 @@
         </w:pict>
       </w:r>
     </w:p>
-    <w:bookmarkEnd w:id="19"/>
-    <w:bookmarkStart w:id="20" w:name="semester-reflection"/>
+    <w:bookmarkStart w:id="19" w:name="topic-1-_______________"/>
     <w:p>
       <w:pPr>
         <w:pStyle w:val="Heading3"/>
       </w:pPr>
       <w:r>
-        <w:t xml:space="preserve">Semester Reflection</w:t>
+        <w:t xml:space="preserve">Topic 1: _______________</w:t>
       </w:r>
     </w:p>
     <w:p>
@@ -1259,119 +708,41 @@
         <w:pStyle w:val="FirstParagraph"/>
       </w:pPr>
       <w:r>
-        <w:t xml:space="preserve">As this is our last team meeting, take a few minutes to reflect on the semester.</w:t>
-      </w:r>
-    </w:p>
-    <w:tbl>
-      <w:tblPr>
-        <w:tblW w:type="pct" w:w="5000"/>
-        <w:tblStyle w:val="Table"/>
-        <w:tblLayout w:type="fixed"/>
-        <w:tblLook w:firstRow="1" w:lastRow="0" w:firstColumn="0" w:lastColumn="0" w:noHBand="0" w:noVBand="0" w:val="0020"/>
-        <w:tblBorders>
-          <w:top w:val="single" w:sz="4" w:space="0" w:color="000000"/>
-          <w:left w:val="single" w:sz="4" w:space="0" w:color="000000"/>
-          <w:bottom w:val="single" w:sz="4" w:space="0" w:color="000000"/>
-          <w:right w:val="single" w:sz="4" w:space="0" w:color="000000"/>
-          <w:insideH w:val="single" w:sz="4" w:space="0" w:color="000000"/>
-          <w:insideV w:val="single" w:sz="4" w:space="0" w:color="000000"/>
-        </w:tblBorders>
-      </w:tblPr>
-      <w:tblGrid>
-        <w:gridCol w:w="2554"/>
-        <w:gridCol w:w="5365"/>
-      </w:tblGrid>
-      <w:tr>
-        <w:trPr>
-          <w:tblHeader w:val="on"/>
-        </w:trPr>
-        <w:tc>
-          <w:tcPr/>
-          <w:p>
-            <w:pPr>
-              <w:pStyle w:val="Compact"/>
-            </w:pPr>
-            <w:r>
-              <w:t xml:space="preserve">Question</w:t>
-            </w:r>
-          </w:p>
-        </w:tc>
-        <w:tc>
-          <w:tcPr/>
-          <w:p>
-            <w:pPr>
-              <w:pStyle w:val="Compact"/>
-            </w:pPr>
-            <w:r>
-              <w:t xml:space="preserve">Your Team’s Thoughts</w:t>
-            </w:r>
-          </w:p>
-        </w:tc>
-      </w:tr>
-      <w:tr>
-        <w:tc>
-          <w:tcPr/>
-          <w:p>
-            <w:pPr>
-              <w:pStyle w:val="Compact"/>
-            </w:pPr>
-            <w:r>
-              <w:t xml:space="preserve">What was the most valuable thing you learned from the team debates this semester?</w:t>
-            </w:r>
-          </w:p>
-        </w:tc>
-        <w:tc>
-          <w:tcPr/>
-          <w:p>
-            <w:pPr>
-              <w:pStyle w:val="Compact"/>
-            </w:pPr>
-          </w:p>
-        </w:tc>
-      </w:tr>
-      <w:tr>
-        <w:tc>
-          <w:tcPr/>
-          <w:p>
-            <w:pPr>
-              <w:pStyle w:val="Compact"/>
-            </w:pPr>
-            <w:r>
-              <w:t xml:space="preserve">How has participating in these debates changed how you think about HR issues?</w:t>
-            </w:r>
-          </w:p>
-        </w:tc>
-        <w:tc>
-          <w:tcPr/>
-          <w:p>
-            <w:pPr>
-              <w:pStyle w:val="Compact"/>
-            </w:pPr>
-          </w:p>
-        </w:tc>
-      </w:tr>
-      <w:tr>
-        <w:tc>
-          <w:tcPr/>
-          <w:p>
-            <w:pPr>
-              <w:pStyle w:val="Compact"/>
-            </w:pPr>
-            <w:r>
-              <w:t xml:space="preserve">What advice would you give to future students about team meetings?</w:t>
-            </w:r>
-          </w:p>
-        </w:tc>
-        <w:tc>
-          <w:tcPr/>
-          <w:p>
-            <w:pPr>
-              <w:pStyle w:val="Compact"/>
-            </w:pPr>
-          </w:p>
-        </w:tc>
-      </w:tr>
-    </w:tbl>
+        <w:t xml:space="preserve">Phase | Employee Side | Employer Side |</w:t>
+      </w:r>
+    </w:p>
+    <w:p>
+      <w:pPr>
+        <w:pStyle w:val="BodyText"/>
+      </w:pPr>
+      <w:r>
+        <w:t xml:space="preserve">|——-|—————|—————|</w:t>
+      </w:r>
+    </w:p>
+    <w:p>
+      <w:pPr>
+        <w:pStyle w:val="BodyText"/>
+      </w:pPr>
+      <w:r>
+        <w:t xml:space="preserve">Opening (1 min each) | | |</w:t>
+      </w:r>
+    </w:p>
+    <w:p>
+      <w:pPr>
+        <w:pStyle w:val="BodyText"/>
+      </w:pPr>
+      <w:r>
+        <w:t xml:space="preserve">Rebuttal (1 min each) | | |</w:t>
+      </w:r>
+    </w:p>
+    <w:p>
+      <w:pPr>
+        <w:pStyle w:val="BodyText"/>
+      </w:pPr>
+      <w:r>
+        <w:t xml:space="preserve">Key Takeaway | | |</w:t>
+      </w:r>
+    </w:p>
     <w:p>
       <w:r>
         <w:pict>
@@ -1379,8 +750,244 @@
         </w:pict>
       </w:r>
     </w:p>
+    <w:bookmarkEnd w:id="19"/>
+    <w:bookmarkStart w:id="20" w:name="topic-2-_______________"/>
+    <w:p>
+      <w:pPr>
+        <w:pStyle w:val="Heading3"/>
+      </w:pPr>
+      <w:r>
+        <w:t xml:space="preserve">Topic 2: _______________</w:t>
+      </w:r>
+    </w:p>
+    <w:p>
+      <w:pPr>
+        <w:pStyle w:val="FirstParagraph"/>
+      </w:pPr>
+      <w:r>
+        <w:t xml:space="preserve">Phase | Employee Side | Employer Side |</w:t>
+      </w:r>
+    </w:p>
+    <w:p>
+      <w:pPr>
+        <w:pStyle w:val="BodyText"/>
+      </w:pPr>
+      <w:r>
+        <w:t xml:space="preserve">|——-|—————|—————|</w:t>
+      </w:r>
+    </w:p>
+    <w:p>
+      <w:pPr>
+        <w:pStyle w:val="BodyText"/>
+      </w:pPr>
+      <w:r>
+        <w:t xml:space="preserve">Opening (1 min each) | | |</w:t>
+      </w:r>
+    </w:p>
+    <w:p>
+      <w:pPr>
+        <w:pStyle w:val="BodyText"/>
+      </w:pPr>
+      <w:r>
+        <w:t xml:space="preserve">Rebuttal (1 min each) | | |</w:t>
+      </w:r>
+    </w:p>
+    <w:p>
+      <w:pPr>
+        <w:pStyle w:val="BodyText"/>
+      </w:pPr>
+      <w:r>
+        <w:t xml:space="preserve">Key Takeaway | | |</w:t>
+      </w:r>
+    </w:p>
+    <w:p>
+      <w:r>
+        <w:pict>
+          <v:rect style="width:0;height:1.5pt" o:hralign="center" o:hrstd="t" o:hr="t"/>
+        </w:pict>
+      </w:r>
+    </w:p>
     <w:bookmarkEnd w:id="20"/>
-    <w:bookmarkStart w:id="21" w:name="minute-wrap-up"/>
+    <w:bookmarkStart w:id="21" w:name="topic-3-_______________"/>
+    <w:p>
+      <w:pPr>
+        <w:pStyle w:val="Heading3"/>
+      </w:pPr>
+      <w:r>
+        <w:t xml:space="preserve">Topic 3: _______________</w:t>
+      </w:r>
+    </w:p>
+    <w:p>
+      <w:pPr>
+        <w:pStyle w:val="FirstParagraph"/>
+      </w:pPr>
+      <w:r>
+        <w:t xml:space="preserve">Phase | Employee Side | Employer Side |</w:t>
+      </w:r>
+    </w:p>
+    <w:p>
+      <w:pPr>
+        <w:pStyle w:val="BodyText"/>
+      </w:pPr>
+      <w:r>
+        <w:t xml:space="preserve">|——-|—————|—————|</w:t>
+      </w:r>
+    </w:p>
+    <w:p>
+      <w:pPr>
+        <w:pStyle w:val="BodyText"/>
+      </w:pPr>
+      <w:r>
+        <w:t xml:space="preserve">Opening (1 min each) | | |</w:t>
+      </w:r>
+    </w:p>
+    <w:p>
+      <w:pPr>
+        <w:pStyle w:val="BodyText"/>
+      </w:pPr>
+      <w:r>
+        <w:t xml:space="preserve">Rebuttal (1 min each) | | |</w:t>
+      </w:r>
+    </w:p>
+    <w:p>
+      <w:pPr>
+        <w:pStyle w:val="BodyText"/>
+      </w:pPr>
+      <w:r>
+        <w:t xml:space="preserve">Key Takeaway | | |</w:t>
+      </w:r>
+    </w:p>
+    <w:p>
+      <w:r>
+        <w:pict>
+          <v:rect style="width:0;height:1.5pt" o:hralign="center" o:hrstd="t" o:hr="t"/>
+        </w:pict>
+      </w:r>
+    </w:p>
+    <w:bookmarkEnd w:id="21"/>
+    <w:bookmarkStart w:id="22" w:name="minutes-final-reflection"/>
+    <w:p>
+      <w:pPr>
+        <w:pStyle w:val="Heading3"/>
+      </w:pPr>
+      <w:r>
+        <w:t xml:space="preserve">[2 minutes] Final Reflection</w:t>
+      </w:r>
+    </w:p>
+    <w:p>
+      <w:pPr>
+        <w:pStyle w:val="FirstParagraph"/>
+      </w:pPr>
+      <w:r>
+        <w:t xml:space="preserve">Question | Notes |</w:t>
+      </w:r>
+    </w:p>
+    <w:p>
+      <w:pPr>
+        <w:pStyle w:val="BodyText"/>
+      </w:pPr>
+      <w:r>
+        <w:t xml:space="preserve">|———-|——-|</w:t>
+      </w:r>
+    </w:p>
+    <w:p>
+      <w:pPr>
+        <w:pStyle w:val="BodyText"/>
+      </w:pPr>
+      <w:r>
+        <w:t xml:space="preserve">Which topic was most debatable? Why? | |</w:t>
+      </w:r>
+    </w:p>
+    <w:p>
+      <w:pPr>
+        <w:pStyle w:val="BodyText"/>
+      </w:pPr>
+      <w:r>
+        <w:t xml:space="preserve">What did you learn from the opposing view? | |</w:t>
+      </w:r>
+    </w:p>
+    <w:p>
+      <w:pPr>
+        <w:pStyle w:val="BodyText"/>
+      </w:pPr>
+      <w:r>
+        <w:t xml:space="preserve">Any common ground found across topics? | |</w:t>
+      </w:r>
+    </w:p>
+    <w:p>
+      <w:r>
+        <w:pict>
+          <v:rect style="width:0;height:1.5pt" o:hralign="center" o:hrstd="t" o:hr="t"/>
+        </w:pict>
+      </w:r>
+    </w:p>
+    <w:bookmarkEnd w:id="22"/>
+    <w:bookmarkStart w:id="23" w:name="semester-reflection"/>
+    <w:p>
+      <w:pPr>
+        <w:pStyle w:val="Heading3"/>
+      </w:pPr>
+      <w:r>
+        <w:t xml:space="preserve">Semester Reflection</w:t>
+      </w:r>
+    </w:p>
+    <w:p>
+      <w:pPr>
+        <w:pStyle w:val="FirstParagraph"/>
+      </w:pPr>
+      <w:r>
+        <w:t xml:space="preserve">As this is our last team meeting, take a few minutes to reflect on the semester.</w:t>
+      </w:r>
+    </w:p>
+    <w:p>
+      <w:pPr>
+        <w:pStyle w:val="BodyText"/>
+      </w:pPr>
+      <w:r>
+        <w:t xml:space="preserve">Question | Your Team’s Thoughts |</w:t>
+      </w:r>
+    </w:p>
+    <w:p>
+      <w:pPr>
+        <w:pStyle w:val="BodyText"/>
+      </w:pPr>
+      <w:r>
+        <w:t xml:space="preserve">|———-|———————|</w:t>
+      </w:r>
+    </w:p>
+    <w:p>
+      <w:pPr>
+        <w:pStyle w:val="BodyText"/>
+      </w:pPr>
+      <w:r>
+        <w:t xml:space="preserve">What was the most valuable thing you learned from the team debates this semester? | |</w:t>
+      </w:r>
+    </w:p>
+    <w:p>
+      <w:pPr>
+        <w:pStyle w:val="BodyText"/>
+      </w:pPr>
+      <w:r>
+        <w:t xml:space="preserve">How has participating in these debates changed how you think about HR issues? | |</w:t>
+      </w:r>
+    </w:p>
+    <w:p>
+      <w:pPr>
+        <w:pStyle w:val="BodyText"/>
+      </w:pPr>
+      <w:r>
+        <w:t xml:space="preserve">What advice would you give to future students about team meetings? | |</w:t>
+      </w:r>
+    </w:p>
+    <w:p>
+      <w:r>
+        <w:pict>
+          <v:rect style="width:0;height:1.5pt" o:hralign="center" o:hrstd="t" o:hr="t"/>
+        </w:pict>
+      </w:r>
+    </w:p>
+    <w:bookmarkEnd w:id="23"/>
+    <w:bookmarkStart w:id="24" w:name="minute-wrap-up"/>
     <w:p>
       <w:pPr>
         <w:pStyle w:val="Heading3"/>
@@ -1413,7 +1020,7 @@
       <w:pPr>
         <w:numPr>
           <w:ilvl w:val="0"/>
-          <w:numId w:val="1002"/>
+          <w:numId w:val="1001"/>
         </w:numPr>
       </w:pPr>
       <w:r>
@@ -1424,7 +1031,7 @@
       <w:pPr>
         <w:numPr>
           <w:ilvl w:val="0"/>
-          <w:numId w:val="1002"/>
+          <w:numId w:val="1001"/>
         </w:numPr>
       </w:pPr>
       <w:r>
@@ -1438,14 +1045,14 @@
         </w:pict>
       </w:r>
     </w:p>
-    <w:bookmarkEnd w:id="21"/>
-    <w:bookmarkStart w:id="22" w:name="X230c29cfc30539ca061247ea13a35b0f357c4b5"/>
+    <w:bookmarkEnd w:id="24"/>
+    <w:bookmarkStart w:id="25" w:name="Xdffffa9589697c6b137d1a3c94709d5cb808246"/>
     <w:p>
       <w:pPr>
         <w:pStyle w:val="Heading3"/>
       </w:pPr>
       <w:r>
-        <w:t xml:space="preserve">[5 minutes] Self and Peer Review Evaluation Survey</w:t>
+        <w:t xml:space="preserve">[1 minute] Self and Peer Review Evaluation Survey</w:t>
       </w:r>
     </w:p>
     <w:p>
@@ -1482,181 +1089,73 @@
         <w:t xml:space="preserve">Once you finish the survey, you will receive the survey completion code. The Notetaker needs to collect all survey completion codes from team members. The completion code will be used as an attendance check.</w:t>
       </w:r>
     </w:p>
-    <w:tbl>
-      <w:tblPr>
-        <w:tblW w:type="pct" w:w="5000"/>
-        <w:tblStyle w:val="Table"/>
-        <w:tblLook w:firstRow="1" w:lastRow="0" w:firstColumn="0" w:lastColumn="0" w:noHBand="0" w:noVBand="0" w:val="0020"/>
-        <w:tblBorders>
-          <w:top w:val="single" w:sz="4" w:space="0" w:color="000000"/>
-          <w:left w:val="single" w:sz="4" w:space="0" w:color="000000"/>
-          <w:bottom w:val="single" w:sz="4" w:space="0" w:color="000000"/>
-          <w:right w:val="single" w:sz="4" w:space="0" w:color="000000"/>
-          <w:insideH w:val="single" w:sz="4" w:space="0" w:color="000000"/>
-          <w:insideV w:val="single" w:sz="4" w:space="0" w:color="000000"/>
-        </w:tblBorders>
-      </w:tblPr>
-      <w:tblGrid>
-        <w:gridCol w:w="3960"/>
-        <w:gridCol w:w="3960"/>
-      </w:tblGrid>
-      <w:tr>
-        <w:trPr>
-          <w:tblHeader w:val="on"/>
-        </w:trPr>
-        <w:tc>
-          <w:tcPr/>
-          <w:p>
-            <w:pPr>
-              <w:pStyle w:val="Compact"/>
-            </w:pPr>
-            <w:r>
-              <w:t xml:space="preserve">Name</w:t>
-            </w:r>
-          </w:p>
-        </w:tc>
-        <w:tc>
-          <w:tcPr/>
-          <w:p>
-            <w:pPr>
-              <w:pStyle w:val="Compact"/>
-            </w:pPr>
-            <w:r>
-              <w:t xml:space="preserve">Survey Completion Code</w:t>
-            </w:r>
-          </w:p>
-        </w:tc>
-      </w:tr>
-      <w:tr>
-        <w:tc>
-          <w:tcPr/>
-          <w:p>
-            <w:pPr>
-              <w:pStyle w:val="Compact"/>
-            </w:pPr>
-            <w:r>
-              <w:t xml:space="preserve">1.</w:t>
-            </w:r>
-          </w:p>
-        </w:tc>
-        <w:tc>
-          <w:tcPr/>
-          <w:p>
-            <w:pPr>
-              <w:pStyle w:val="Compact"/>
-            </w:pPr>
-          </w:p>
-        </w:tc>
-      </w:tr>
-      <w:tr>
-        <w:tc>
-          <w:tcPr/>
-          <w:p>
-            <w:pPr>
-              <w:pStyle w:val="Compact"/>
-            </w:pPr>
-            <w:r>
-              <w:t xml:space="preserve">2.</w:t>
-            </w:r>
-          </w:p>
-        </w:tc>
-        <w:tc>
-          <w:tcPr/>
-          <w:p>
-            <w:pPr>
-              <w:pStyle w:val="Compact"/>
-            </w:pPr>
-          </w:p>
-        </w:tc>
-      </w:tr>
-      <w:tr>
-        <w:tc>
-          <w:tcPr/>
-          <w:p>
-            <w:pPr>
-              <w:pStyle w:val="Compact"/>
-            </w:pPr>
-            <w:r>
-              <w:t xml:space="preserve">3.</w:t>
-            </w:r>
-          </w:p>
-        </w:tc>
-        <w:tc>
-          <w:tcPr/>
-          <w:p>
-            <w:pPr>
-              <w:pStyle w:val="Compact"/>
-            </w:pPr>
-          </w:p>
-        </w:tc>
-      </w:tr>
-      <w:tr>
-        <w:tc>
-          <w:tcPr/>
-          <w:p>
-            <w:pPr>
-              <w:pStyle w:val="Compact"/>
-            </w:pPr>
-            <w:r>
-              <w:t xml:space="preserve">4.</w:t>
-            </w:r>
-          </w:p>
-        </w:tc>
-        <w:tc>
-          <w:tcPr/>
-          <w:p>
-            <w:pPr>
-              <w:pStyle w:val="Compact"/>
-            </w:pPr>
-          </w:p>
-        </w:tc>
-      </w:tr>
-      <w:tr>
-        <w:tc>
-          <w:tcPr/>
-          <w:p>
-            <w:pPr>
-              <w:pStyle w:val="Compact"/>
-            </w:pPr>
-            <w:r>
-              <w:t xml:space="preserve">5.</w:t>
-            </w:r>
-          </w:p>
-        </w:tc>
-        <w:tc>
-          <w:tcPr/>
-          <w:p>
-            <w:pPr>
-              <w:pStyle w:val="Compact"/>
-            </w:pPr>
-          </w:p>
-        </w:tc>
-      </w:tr>
-      <w:tr>
-        <w:tc>
-          <w:tcPr/>
-          <w:p>
-            <w:pPr>
-              <w:pStyle w:val="Compact"/>
-            </w:pPr>
-            <w:r>
-              <w:t xml:space="preserve">6.</w:t>
-            </w:r>
-          </w:p>
-        </w:tc>
-        <w:tc>
-          <w:tcPr/>
-          <w:p>
-            <w:pPr>
-              <w:pStyle w:val="Compact"/>
-            </w:pPr>
-          </w:p>
-        </w:tc>
-      </w:tr>
-    </w:tbl>
-    <w:bookmarkEnd w:id="22"/>
-    <w:bookmarkEnd w:id="23"/>
-    <w:bookmarkEnd w:id="24"/>
+    <w:p>
+      <w:pPr>
+        <w:pStyle w:val="BodyText"/>
+      </w:pPr>
+      <w:r>
+        <w:t xml:space="preserve">Name | Survey Completion Code |</w:t>
+      </w:r>
+    </w:p>
+    <w:p>
+      <w:pPr>
+        <w:pStyle w:val="BodyText"/>
+      </w:pPr>
+      <w:r>
+        <w:t xml:space="preserve">|——|———————-|</w:t>
+      </w:r>
+    </w:p>
+    <w:p>
+      <w:pPr>
+        <w:pStyle w:val="BodyText"/>
+      </w:pPr>
+      <w:r>
+        <w:t xml:space="preserve">1. | |</w:t>
+      </w:r>
+    </w:p>
+    <w:p>
+      <w:pPr>
+        <w:pStyle w:val="BodyText"/>
+      </w:pPr>
+      <w:r>
+        <w:t xml:space="preserve">2. | |</w:t>
+      </w:r>
+    </w:p>
+    <w:p>
+      <w:pPr>
+        <w:pStyle w:val="BodyText"/>
+      </w:pPr>
+      <w:r>
+        <w:t xml:space="preserve">3. | |</w:t>
+      </w:r>
+    </w:p>
+    <w:p>
+      <w:pPr>
+        <w:pStyle w:val="BodyText"/>
+      </w:pPr>
+      <w:r>
+        <w:t xml:space="preserve">4. | |</w:t>
+      </w:r>
+    </w:p>
+    <w:p>
+      <w:pPr>
+        <w:pStyle w:val="BodyText"/>
+      </w:pPr>
+      <w:r>
+        <w:t xml:space="preserve">5. | |</w:t>
+      </w:r>
+    </w:p>
+    <w:p>
+      <w:pPr>
+        <w:pStyle w:val="BodyText"/>
+      </w:pPr>
+      <w:r>
+        <w:t xml:space="preserve">6. | |</w:t>
+      </w:r>
+    </w:p>
+    <w:bookmarkEnd w:id="25"/>
+    <w:bookmarkEnd w:id="26"/>
+    <w:bookmarkEnd w:id="27"/>
     <w:sectPr>
       <w:footnotePr>
         <w:numRestart w:val="eachSect"/>
@@ -1874,9 +1373,6 @@
     <w:abstractNumId w:val="990"/>
   </w:num>
   <w:num w:numId="1001">
-    <w:abstractNumId w:val="991"/>
-  </w:num>
-  <w:num w:numId="1002">
     <w:abstractNumId w:val="991"/>
   </w:num>
 </w:numbering>

</xml_diff>